<commit_message>
small change. remove ap from resume
</commit_message>
<xml_diff>
--- a/files/word_resume/resume.docx
+++ b/files/word_resume/resume.docx
@@ -902,7 +902,17 @@
           <w:sz w:val="21"/>
           <w:szCs w:val="21"/>
         </w:rPr>
-        <w:t>Automated yield report generation and distribution for 3D XPoint Apache Pass persistent memory DIMMs</w:t>
+        <w:t xml:space="preserve">Automated yield report generation and distribution for 3D XPoint </w:t>
+      </w:r>
+      <w:bookmarkStart w:id="0" w:name="_GoBack"/>
+      <w:bookmarkEnd w:id="0"/>
+      <w:r>
+        <w:rPr>
+          <w:iCs/>
+          <w:sz w:val="21"/>
+          <w:szCs w:val="21"/>
+        </w:rPr>
+        <w:t>persistent memory DIMMs</w:t>
       </w:r>
     </w:p>
     <w:p>
@@ -3003,8 +3013,6 @@
               </w:rPr>
               <w:t>, Bash</w:t>
             </w:r>
-            <w:bookmarkStart w:id="0" w:name="_GoBack"/>
-            <w:bookmarkEnd w:id="0"/>
           </w:p>
         </w:tc>
       </w:tr>
@@ -7208,7 +7216,7 @@
 </file>
 
 <file path=customXml/itemProps1.xml><?xml version="1.0" encoding="utf-8"?>
-<ds:datastoreItem xmlns:ds="http://schemas.openxmlformats.org/officeDocument/2006/customXml" ds:itemID="{71F7744D-CB8A-134A-B785-268A763EADB8}">
+<ds:datastoreItem xmlns:ds="http://schemas.openxmlformats.org/officeDocument/2006/customXml" ds:itemID="{62E94702-52B5-1A43-893B-BA1F4FBAEC51}">
   <ds:schemaRefs>
     <ds:schemaRef ds:uri="http://schemas.openxmlformats.org/officeDocument/2006/bibliography"/>
   </ds:schemaRefs>

</xml_diff>

<commit_message>
Added some Projects, add word_resume
</commit_message>
<xml_diff>
--- a/files/word_resume/resume.docx
+++ b/files/word_resume/resume.docx
@@ -64,7 +64,7 @@
           <w:rPr>
             <w:rStyle w:val="Hyperlink"/>
           </w:rPr>
-          <w:t>ali97@gatech.edu</w:t>
+          <w:t>lialberto96@gmail.com</w:t>
         </w:r>
       </w:hyperlink>
       <w:r>
@@ -227,7 +227,8 @@
           <w:sz w:val="21"/>
           <w:szCs w:val="21"/>
         </w:rPr>
-        <w:t xml:space="preserve">Expected Graduation: </w:t>
+        <w:tab/>
+        <w:t xml:space="preserve">August 2015 - </w:t>
       </w:r>
       <w:r>
         <w:rPr>
@@ -286,23 +287,23 @@
           <w:sz w:val="21"/>
           <w:szCs w:val="21"/>
         </w:rPr>
-        <w:t>Candidate for Bachelor of Science in Computer Engineering</w:t>
-      </w:r>
-      <w:r>
-        <w:rPr>
-          <w:iCs/>
-          <w:sz w:val="21"/>
-          <w:szCs w:val="21"/>
-        </w:rPr>
-        <w:tab/>
-      </w:r>
-      <w:r>
-        <w:rPr>
-          <w:iCs/>
-          <w:sz w:val="21"/>
-          <w:szCs w:val="21"/>
-        </w:rPr>
-        <w:tab/>
+        <w:t>B.S</w:t>
+      </w:r>
+      <w:r>
+        <w:rPr>
+          <w:iCs/>
+          <w:sz w:val="21"/>
+          <w:szCs w:val="21"/>
+        </w:rPr>
+        <w:t>.</w:t>
+      </w:r>
+      <w:r>
+        <w:rPr>
+          <w:iCs/>
+          <w:sz w:val="21"/>
+          <w:szCs w:val="21"/>
+        </w:rPr>
+        <w:t xml:space="preserve"> Computer Engineering</w:t>
       </w:r>
     </w:p>
     <w:p>
@@ -339,7 +340,7 @@
           <w:sz w:val="21"/>
           <w:szCs w:val="21"/>
         </w:rPr>
-        <w:t>PA: 3.91</w:t>
+        <w:t>PA: 3.92</w:t>
       </w:r>
       <w:r>
         <w:rPr>
@@ -348,43 +349,6 @@
           <w:szCs w:val="21"/>
         </w:rPr>
         <w:t xml:space="preserve"> / 4.00</w:t>
-      </w:r>
-    </w:p>
-    <w:p>
-      <w:pPr>
-        <w:pStyle w:val="ListParagraph"/>
-        <w:numPr>
-          <w:ilvl w:val="0"/>
-          <w:numId w:val="5"/>
-        </w:numPr>
-        <w:tabs>
-          <w:tab w:val="left" w:pos="360"/>
-          <w:tab w:val="left" w:pos="1440"/>
-          <w:tab w:val="left" w:pos="6480"/>
-          <w:tab w:val="left" w:pos="7920"/>
-          <w:tab w:val="right" w:pos="10800"/>
-        </w:tabs>
-        <w:rPr>
-          <w:iCs/>
-          <w:sz w:val="21"/>
-          <w:szCs w:val="21"/>
-        </w:rPr>
-      </w:pPr>
-      <w:r>
-        <w:rPr>
-          <w:iCs/>
-          <w:sz w:val="21"/>
-          <w:szCs w:val="21"/>
-        </w:rPr>
-        <w:t xml:space="preserve">Certifications: </w:t>
-      </w:r>
-      <w:r>
-        <w:rPr>
-          <w:iCs/>
-          <w:sz w:val="21"/>
-          <w:szCs w:val="21"/>
-        </w:rPr>
-        <w:t>Six Sigma Yellow Belt, LabVIEW CLAD</w:t>
       </w:r>
     </w:p>
     <w:p>
@@ -470,52 +434,11 @@
           <w:sz w:val="21"/>
           <w:szCs w:val="21"/>
         </w:rPr>
-        <w:t xml:space="preserve">ExxonMobil </w:t>
-      </w:r>
-      <w:r>
-        <w:rPr>
-          <w:b/>
-          <w:iCs/>
-          <w:sz w:val="21"/>
-          <w:szCs w:val="21"/>
-        </w:rPr>
-        <w:t xml:space="preserve">Corporation </w:t>
-      </w:r>
-      <w:r>
-        <w:rPr>
-          <w:b/>
-          <w:iCs/>
-          <w:sz w:val="21"/>
-          <w:szCs w:val="21"/>
-        </w:rPr>
-        <w:t xml:space="preserve">–Software Development Intern </w:t>
-      </w:r>
-      <w:r>
-        <w:rPr>
-          <w:iCs/>
-          <w:sz w:val="21"/>
-          <w:szCs w:val="21"/>
-        </w:rPr>
-        <w:t>Houston</w:t>
-      </w:r>
-      <w:r>
-        <w:rPr>
-          <w:iCs/>
-          <w:sz w:val="21"/>
-          <w:szCs w:val="21"/>
-        </w:rPr>
-        <w:t xml:space="preserve">, </w:t>
-      </w:r>
-      <w:r>
-        <w:rPr>
-          <w:iCs/>
-          <w:sz w:val="21"/>
-          <w:szCs w:val="21"/>
-        </w:rPr>
-        <w:t>TX</w:t>
-      </w:r>
-      <w:r>
-        <w:rPr>
+        <w:t>Goldman Sachs – Engineering Summer Analyst (Investment Banking Division)</w:t>
+      </w:r>
+      <w:r>
+        <w:rPr>
+          <w:b/>
           <w:iCs/>
           <w:sz w:val="21"/>
           <w:szCs w:val="21"/>
@@ -525,6 +448,7 @@
       </w:r>
       <w:r>
         <w:rPr>
+          <w:b/>
           <w:iCs/>
           <w:sz w:val="21"/>
           <w:szCs w:val="21"/>
@@ -539,6 +463,292 @@
           <w:sz w:val="21"/>
           <w:szCs w:val="21"/>
         </w:rPr>
+        <w:t>May 2019 – August 2019</w:t>
+      </w:r>
+    </w:p>
+    <w:p>
+      <w:pPr>
+        <w:pStyle w:val="ListParagraph"/>
+        <w:numPr>
+          <w:ilvl w:val="0"/>
+          <w:numId w:val="27"/>
+        </w:numPr>
+        <w:tabs>
+          <w:tab w:val="left" w:pos="360"/>
+          <w:tab w:val="left" w:pos="1440"/>
+          <w:tab w:val="left" w:pos="5760"/>
+          <w:tab w:val="left" w:pos="7920"/>
+          <w:tab w:val="right" w:pos="10800"/>
+        </w:tabs>
+        <w:rPr>
+          <w:b/>
+          <w:iCs/>
+          <w:sz w:val="21"/>
+          <w:szCs w:val="21"/>
+        </w:rPr>
+      </w:pPr>
+      <w:r>
+        <w:rPr>
+          <w:iCs/>
+          <w:sz w:val="21"/>
+          <w:szCs w:val="21"/>
+        </w:rPr>
+        <w:t>Full-stack development role for Marquee Jupiter Shareholder Analytics Platform</w:t>
+      </w:r>
+    </w:p>
+    <w:p>
+      <w:pPr>
+        <w:pStyle w:val="ListParagraph"/>
+        <w:numPr>
+          <w:ilvl w:val="0"/>
+          <w:numId w:val="27"/>
+        </w:numPr>
+        <w:tabs>
+          <w:tab w:val="left" w:pos="360"/>
+          <w:tab w:val="left" w:pos="1440"/>
+          <w:tab w:val="left" w:pos="5760"/>
+          <w:tab w:val="left" w:pos="7920"/>
+          <w:tab w:val="right" w:pos="10800"/>
+        </w:tabs>
+        <w:rPr>
+          <w:b/>
+          <w:iCs/>
+          <w:sz w:val="21"/>
+          <w:szCs w:val="21"/>
+        </w:rPr>
+      </w:pPr>
+      <w:r>
+        <w:rPr>
+          <w:iCs/>
+          <w:sz w:val="21"/>
+          <w:szCs w:val="21"/>
+        </w:rPr>
+        <w:t>Regional</w:t>
+      </w:r>
+      <w:r>
+        <w:rPr>
+          <w:iCs/>
+          <w:sz w:val="21"/>
+          <w:szCs w:val="21"/>
+        </w:rPr>
+        <w:t xml:space="preserve"> ownership breakdown analysis feature enhancement</w:t>
+      </w:r>
+      <w:r>
+        <w:rPr>
+          <w:iCs/>
+          <w:sz w:val="21"/>
+          <w:szCs w:val="21"/>
+        </w:rPr>
+        <w:t xml:space="preserve"> and </w:t>
+      </w:r>
+      <w:r>
+        <w:rPr>
+          <w:iCs/>
+          <w:sz w:val="21"/>
+          <w:szCs w:val="21"/>
+        </w:rPr>
+        <w:t>investment banking</w:t>
+      </w:r>
+      <w:bookmarkStart w:id="0" w:name="_GoBack"/>
+      <w:bookmarkEnd w:id="0"/>
+      <w:r>
+        <w:rPr>
+          <w:iCs/>
+          <w:sz w:val="21"/>
+          <w:szCs w:val="21"/>
+        </w:rPr>
+        <w:t xml:space="preserve"> excel report automation</w:t>
+      </w:r>
+    </w:p>
+    <w:p>
+      <w:pPr>
+        <w:pStyle w:val="ListParagraph"/>
+        <w:numPr>
+          <w:ilvl w:val="0"/>
+          <w:numId w:val="27"/>
+        </w:numPr>
+        <w:tabs>
+          <w:tab w:val="left" w:pos="360"/>
+          <w:tab w:val="left" w:pos="1440"/>
+          <w:tab w:val="left" w:pos="5760"/>
+          <w:tab w:val="left" w:pos="7920"/>
+          <w:tab w:val="right" w:pos="10800"/>
+        </w:tabs>
+        <w:rPr>
+          <w:b/>
+          <w:iCs/>
+          <w:sz w:val="21"/>
+          <w:szCs w:val="21"/>
+        </w:rPr>
+      </w:pPr>
+      <w:r>
+        <w:rPr>
+          <w:iCs/>
+          <w:sz w:val="21"/>
+          <w:szCs w:val="21"/>
+        </w:rPr>
+        <w:t>Cost</w:t>
+      </w:r>
+      <w:r>
+        <w:rPr>
+          <w:iCs/>
+          <w:sz w:val="21"/>
+          <w:szCs w:val="21"/>
+        </w:rPr>
+        <w:t xml:space="preserve">-basis with multiples analysis for </w:t>
+      </w:r>
+      <w:r>
+        <w:rPr>
+          <w:iCs/>
+          <w:sz w:val="21"/>
+          <w:szCs w:val="21"/>
+        </w:rPr>
+        <w:t xml:space="preserve">register </w:t>
+      </w:r>
+      <w:r>
+        <w:rPr>
+          <w:iCs/>
+          <w:sz w:val="21"/>
+          <w:szCs w:val="21"/>
+        </w:rPr>
+        <w:t>funds/institutions</w:t>
+      </w:r>
+      <w:r>
+        <w:rPr>
+          <w:iCs/>
+          <w:sz w:val="21"/>
+          <w:szCs w:val="21"/>
+        </w:rPr>
+        <w:t xml:space="preserve"> for company</w:t>
+      </w:r>
+      <w:r>
+        <w:rPr>
+          <w:iCs/>
+          <w:sz w:val="21"/>
+          <w:szCs w:val="21"/>
+        </w:rPr>
+        <w:t xml:space="preserve"> investor portfoli</w:t>
+      </w:r>
+      <w:r>
+        <w:rPr>
+          <w:iCs/>
+          <w:sz w:val="21"/>
+          <w:szCs w:val="21"/>
+        </w:rPr>
+        <w:t>o</w:t>
+      </w:r>
+    </w:p>
+    <w:p>
+      <w:pPr>
+        <w:tabs>
+          <w:tab w:val="left" w:pos="360"/>
+          <w:tab w:val="left" w:pos="1440"/>
+          <w:tab w:val="left" w:pos="5760"/>
+          <w:tab w:val="left" w:pos="7920"/>
+          <w:tab w:val="right" w:pos="10800"/>
+        </w:tabs>
+        <w:rPr>
+          <w:b/>
+          <w:i/>
+          <w:iCs/>
+          <w:sz w:val="21"/>
+          <w:szCs w:val="21"/>
+        </w:rPr>
+      </w:pPr>
+      <w:r>
+        <w:rPr>
+          <w:b/>
+          <w:iCs/>
+          <w:sz w:val="21"/>
+          <w:szCs w:val="21"/>
+        </w:rPr>
+        <w:t xml:space="preserve">ExxonMobil </w:t>
+      </w:r>
+      <w:r>
+        <w:rPr>
+          <w:b/>
+          <w:iCs/>
+          <w:sz w:val="21"/>
+          <w:szCs w:val="21"/>
+        </w:rPr>
+        <w:t xml:space="preserve">Corporation </w:t>
+      </w:r>
+      <w:r>
+        <w:rPr>
+          <w:b/>
+          <w:iCs/>
+          <w:sz w:val="21"/>
+          <w:szCs w:val="21"/>
+        </w:rPr>
+        <w:t>–</w:t>
+      </w:r>
+      <w:r>
+        <w:rPr>
+          <w:b/>
+          <w:iCs/>
+          <w:sz w:val="21"/>
+          <w:szCs w:val="21"/>
+        </w:rPr>
+        <w:t xml:space="preserve"> </w:t>
+      </w:r>
+      <w:r>
+        <w:rPr>
+          <w:b/>
+          <w:iCs/>
+          <w:sz w:val="21"/>
+          <w:szCs w:val="21"/>
+        </w:rPr>
+        <w:t xml:space="preserve">Software Development Intern </w:t>
+      </w:r>
+      <w:r>
+        <w:rPr>
+          <w:iCs/>
+          <w:sz w:val="21"/>
+          <w:szCs w:val="21"/>
+        </w:rPr>
+        <w:t>Houston</w:t>
+      </w:r>
+      <w:r>
+        <w:rPr>
+          <w:iCs/>
+          <w:sz w:val="21"/>
+          <w:szCs w:val="21"/>
+        </w:rPr>
+        <w:t xml:space="preserve">, </w:t>
+      </w:r>
+      <w:r>
+        <w:rPr>
+          <w:iCs/>
+          <w:sz w:val="21"/>
+          <w:szCs w:val="21"/>
+        </w:rPr>
+        <w:t>TX</w:t>
+      </w:r>
+      <w:r>
+        <w:rPr>
+          <w:iCs/>
+          <w:sz w:val="21"/>
+          <w:szCs w:val="21"/>
+        </w:rPr>
+        <w:tab/>
+        <w:t xml:space="preserve"> </w:t>
+      </w:r>
+      <w:r>
+        <w:rPr>
+          <w:iCs/>
+          <w:sz w:val="21"/>
+          <w:szCs w:val="21"/>
+        </w:rPr>
+        <w:tab/>
+      </w:r>
+      <w:r>
+        <w:rPr>
+          <w:b/>
+          <w:i/>
+          <w:iCs/>
+          <w:sz w:val="21"/>
+          <w:szCs w:val="21"/>
+        </w:rPr>
         <w:t>May 2018 –</w:t>
       </w:r>
       <w:r>
@@ -559,7 +769,7 @@
           <w:sz w:val="21"/>
           <w:szCs w:val="21"/>
         </w:rPr>
-        <w:t>Current</w:t>
+        <w:t>August 2018</w:t>
       </w:r>
     </w:p>
     <w:p>
@@ -614,7 +824,15 @@
           <w:sz w:val="21"/>
           <w:szCs w:val="21"/>
         </w:rPr>
-        <w:t xml:space="preserve"> in React + Redux</w:t>
+        <w:t xml:space="preserve"> in React/</w:t>
+      </w:r>
+      <w:r>
+        <w:rPr>
+          <w:iCs/>
+          <w:sz w:val="21"/>
+          <w:szCs w:val="21"/>
+        </w:rPr>
+        <w:t>Redux</w:t>
       </w:r>
       <w:r>
         <w:rPr>
@@ -871,7 +1089,15 @@
           <w:sz w:val="21"/>
           <w:szCs w:val="21"/>
         </w:rPr>
-        <w:t xml:space="preserve">Developed wrapper library to interface with the test platform’s BIOS and BMC through the IPMI protocol </w:t>
+        <w:t>Created</w:t>
+      </w:r>
+      <w:r>
+        <w:rPr>
+          <w:iCs/>
+          <w:sz w:val="21"/>
+          <w:szCs w:val="21"/>
+        </w:rPr>
+        <w:t xml:space="preserve"> wrapper library to interface with the test platform’s BIOS and BMC through the IPMI protocol </w:t>
       </w:r>
     </w:p>
     <w:p>
@@ -902,17 +1128,31 @@
           <w:sz w:val="21"/>
           <w:szCs w:val="21"/>
         </w:rPr>
-        <w:t xml:space="preserve">Automated yield report generation and distribution for 3D XPoint </w:t>
-      </w:r>
-      <w:bookmarkStart w:id="0" w:name="_GoBack"/>
-      <w:bookmarkEnd w:id="0"/>
-      <w:r>
-        <w:rPr>
-          <w:iCs/>
-          <w:sz w:val="21"/>
-          <w:szCs w:val="21"/>
-        </w:rPr>
-        <w:t>persistent memory DIMMs</w:t>
+        <w:t>Developed a</w:t>
+      </w:r>
+      <w:r>
+        <w:rPr>
+          <w:iCs/>
+          <w:sz w:val="21"/>
+          <w:szCs w:val="21"/>
+        </w:rPr>
+        <w:t xml:space="preserve">utomated yield report generation and </w:t>
+      </w:r>
+      <w:r>
+        <w:rPr>
+          <w:iCs/>
+          <w:sz w:val="21"/>
+          <w:szCs w:val="21"/>
+        </w:rPr>
+        <w:t xml:space="preserve">e-mail </w:t>
+      </w:r>
+      <w:r>
+        <w:rPr>
+          <w:iCs/>
+          <w:sz w:val="21"/>
+          <w:szCs w:val="21"/>
+        </w:rPr>
+        <w:t>distribution for 3D XPoint persistent memory DIMMs</w:t>
       </w:r>
     </w:p>
     <w:p>
@@ -2884,8 +3124,8 @@
         <w:tblLook w:val="04A0" w:firstRow="1" w:lastRow="0" w:firstColumn="1" w:lastColumn="0" w:noHBand="0" w:noVBand="1"/>
       </w:tblPr>
       <w:tblGrid>
-        <w:gridCol w:w="1606"/>
-        <w:gridCol w:w="8558"/>
+        <w:gridCol w:w="2456"/>
+        <w:gridCol w:w="7708"/>
       </w:tblGrid>
       <w:tr>
         <w:trPr>
@@ -2918,6 +3158,7 @@
                 <w:sz w:val="21"/>
                 <w:szCs w:val="21"/>
               </w:rPr>
+              <w:lastRenderedPageBreak/>
               <w:t>Programming</w:t>
             </w:r>
           </w:p>
@@ -3123,7 +3364,7 @@
       </w:tr>
       <w:tr>
         <w:trPr>
-          <w:trHeight w:val="143"/>
+          <w:trHeight w:val="279"/>
         </w:trPr>
         <w:tc>
           <w:tcPr>
@@ -3204,7 +3445,7 @@
       </w:tr>
       <w:tr>
         <w:trPr>
-          <w:trHeight w:val="161"/>
+          <w:trHeight w:val="207"/>
         </w:trPr>
         <w:tc>
           <w:tcPr>
@@ -3233,7 +3474,7 @@
                 <w:sz w:val="21"/>
                 <w:szCs w:val="21"/>
               </w:rPr>
-              <w:t>Languages</w:t>
+              <w:t>Frameworks/Technologies</w:t>
             </w:r>
           </w:p>
         </w:tc>
@@ -3262,7 +3503,7 @@
                 <w:sz w:val="21"/>
                 <w:szCs w:val="21"/>
               </w:rPr>
-              <w:t xml:space="preserve">English – Native, Spanish – Native, Mandarin Chinese – Basic, Cantonese Chinese </w:t>
+              <w:t xml:space="preserve">Angular, React, Spark, MongoDB, </w:t>
             </w:r>
             <w:r>
               <w:rPr>
@@ -3270,15 +3511,7 @@
                 <w:sz w:val="21"/>
                 <w:szCs w:val="21"/>
               </w:rPr>
-              <w:t>–</w:t>
-            </w:r>
-            <w:r>
-              <w:rPr>
-                <w:iCs/>
-                <w:sz w:val="21"/>
-                <w:szCs w:val="21"/>
-              </w:rPr>
-              <w:t xml:space="preserve"> Basic</w:t>
+              <w:t>NodeJS</w:t>
             </w:r>
           </w:p>
         </w:tc>
@@ -3878,6 +4111,119 @@
     </w:lvl>
   </w:abstractNum>
   <w:abstractNum w:abstractNumId="5">
+    <w:nsid w:val="15366A55"/>
+    <w:multiLevelType w:val="hybridMultilevel"/>
+    <w:tmpl w:val="01B4A094"/>
+    <w:lvl w:ilvl="0" w:tplc="04090001">
+      <w:start w:val="1"/>
+      <w:numFmt w:val="bullet"/>
+      <w:lvlText w:val=""/>
+      <w:lvlJc w:val="left"/>
+      <w:pPr>
+        <w:ind w:left="720" w:hanging="360"/>
+      </w:pPr>
+      <w:rPr>
+        <w:rFonts w:ascii="Symbol" w:hAnsi="Symbol" w:hint="default"/>
+      </w:rPr>
+    </w:lvl>
+    <w:lvl w:ilvl="1" w:tplc="04090003" w:tentative="1">
+      <w:start w:val="1"/>
+      <w:numFmt w:val="bullet"/>
+      <w:lvlText w:val="o"/>
+      <w:lvlJc w:val="left"/>
+      <w:pPr>
+        <w:ind w:left="1440" w:hanging="360"/>
+      </w:pPr>
+      <w:rPr>
+        <w:rFonts w:ascii="Courier New" w:hAnsi="Courier New" w:cs="Courier New" w:hint="default"/>
+      </w:rPr>
+    </w:lvl>
+    <w:lvl w:ilvl="2" w:tplc="04090005" w:tentative="1">
+      <w:start w:val="1"/>
+      <w:numFmt w:val="bullet"/>
+      <w:lvlText w:val=""/>
+      <w:lvlJc w:val="left"/>
+      <w:pPr>
+        <w:ind w:left="2160" w:hanging="360"/>
+      </w:pPr>
+      <w:rPr>
+        <w:rFonts w:ascii="Wingdings" w:hAnsi="Wingdings" w:hint="default"/>
+      </w:rPr>
+    </w:lvl>
+    <w:lvl w:ilvl="3" w:tplc="04090001" w:tentative="1">
+      <w:start w:val="1"/>
+      <w:numFmt w:val="bullet"/>
+      <w:lvlText w:val=""/>
+      <w:lvlJc w:val="left"/>
+      <w:pPr>
+        <w:ind w:left="2880" w:hanging="360"/>
+      </w:pPr>
+      <w:rPr>
+        <w:rFonts w:ascii="Symbol" w:hAnsi="Symbol" w:hint="default"/>
+      </w:rPr>
+    </w:lvl>
+    <w:lvl w:ilvl="4" w:tplc="04090003" w:tentative="1">
+      <w:start w:val="1"/>
+      <w:numFmt w:val="bullet"/>
+      <w:lvlText w:val="o"/>
+      <w:lvlJc w:val="left"/>
+      <w:pPr>
+        <w:ind w:left="3600" w:hanging="360"/>
+      </w:pPr>
+      <w:rPr>
+        <w:rFonts w:ascii="Courier New" w:hAnsi="Courier New" w:cs="Courier New" w:hint="default"/>
+      </w:rPr>
+    </w:lvl>
+    <w:lvl w:ilvl="5" w:tplc="04090005" w:tentative="1">
+      <w:start w:val="1"/>
+      <w:numFmt w:val="bullet"/>
+      <w:lvlText w:val=""/>
+      <w:lvlJc w:val="left"/>
+      <w:pPr>
+        <w:ind w:left="4320" w:hanging="360"/>
+      </w:pPr>
+      <w:rPr>
+        <w:rFonts w:ascii="Wingdings" w:hAnsi="Wingdings" w:hint="default"/>
+      </w:rPr>
+    </w:lvl>
+    <w:lvl w:ilvl="6" w:tplc="04090001" w:tentative="1">
+      <w:start w:val="1"/>
+      <w:numFmt w:val="bullet"/>
+      <w:lvlText w:val=""/>
+      <w:lvlJc w:val="left"/>
+      <w:pPr>
+        <w:ind w:left="5040" w:hanging="360"/>
+      </w:pPr>
+      <w:rPr>
+        <w:rFonts w:ascii="Symbol" w:hAnsi="Symbol" w:hint="default"/>
+      </w:rPr>
+    </w:lvl>
+    <w:lvl w:ilvl="7" w:tplc="04090003" w:tentative="1">
+      <w:start w:val="1"/>
+      <w:numFmt w:val="bullet"/>
+      <w:lvlText w:val="o"/>
+      <w:lvlJc w:val="left"/>
+      <w:pPr>
+        <w:ind w:left="5760" w:hanging="360"/>
+      </w:pPr>
+      <w:rPr>
+        <w:rFonts w:ascii="Courier New" w:hAnsi="Courier New" w:cs="Courier New" w:hint="default"/>
+      </w:rPr>
+    </w:lvl>
+    <w:lvl w:ilvl="8" w:tplc="04090005" w:tentative="1">
+      <w:start w:val="1"/>
+      <w:numFmt w:val="bullet"/>
+      <w:lvlText w:val=""/>
+      <w:lvlJc w:val="left"/>
+      <w:pPr>
+        <w:ind w:left="6480" w:hanging="360"/>
+      </w:pPr>
+      <w:rPr>
+        <w:rFonts w:ascii="Wingdings" w:hAnsi="Wingdings" w:hint="default"/>
+      </w:rPr>
+    </w:lvl>
+  </w:abstractNum>
+  <w:abstractNum w:abstractNumId="6">
     <w:nsid w:val="15871A67"/>
     <w:multiLevelType w:val="hybridMultilevel"/>
     <w:tmpl w:val="507897C6"/>
@@ -3990,7 +4336,7 @@
       </w:rPr>
     </w:lvl>
   </w:abstractNum>
-  <w:abstractNum w:abstractNumId="6">
+  <w:abstractNum w:abstractNumId="7">
     <w:nsid w:val="1DCE12BC"/>
     <w:multiLevelType w:val="hybridMultilevel"/>
     <w:tmpl w:val="4CD2AC04"/>
@@ -4103,7 +4449,7 @@
       </w:rPr>
     </w:lvl>
   </w:abstractNum>
-  <w:abstractNum w:abstractNumId="7">
+  <w:abstractNum w:abstractNumId="8">
     <w:nsid w:val="24A45000"/>
     <w:multiLevelType w:val="hybridMultilevel"/>
     <w:tmpl w:val="BE1AA34A"/>
@@ -4216,7 +4562,7 @@
       </w:rPr>
     </w:lvl>
   </w:abstractNum>
-  <w:abstractNum w:abstractNumId="8">
+  <w:abstractNum w:abstractNumId="9">
     <w:nsid w:val="331205D4"/>
     <w:multiLevelType w:val="hybridMultilevel"/>
     <w:tmpl w:val="735CF10C"/>
@@ -4329,7 +4675,7 @@
       </w:rPr>
     </w:lvl>
   </w:abstractNum>
-  <w:abstractNum w:abstractNumId="9">
+  <w:abstractNum w:abstractNumId="10">
     <w:nsid w:val="39E67084"/>
     <w:multiLevelType w:val="hybridMultilevel"/>
     <w:tmpl w:val="7EDE8E9C"/>
@@ -4470,7 +4816,7 @@
       </w:rPr>
     </w:lvl>
   </w:abstractNum>
-  <w:abstractNum w:abstractNumId="10">
+  <w:abstractNum w:abstractNumId="11">
     <w:nsid w:val="3F13062C"/>
     <w:multiLevelType w:val="hybridMultilevel"/>
     <w:tmpl w:val="EB54936E"/>
@@ -4583,7 +4929,7 @@
       </w:rPr>
     </w:lvl>
   </w:abstractNum>
-  <w:abstractNum w:abstractNumId="11">
+  <w:abstractNum w:abstractNumId="12">
     <w:nsid w:val="439E5495"/>
     <w:multiLevelType w:val="hybridMultilevel"/>
     <w:tmpl w:val="319A4B5C"/>
@@ -4696,7 +5042,7 @@
       </w:rPr>
     </w:lvl>
   </w:abstractNum>
-  <w:abstractNum w:abstractNumId="12">
+  <w:abstractNum w:abstractNumId="13">
     <w:nsid w:val="44A812A9"/>
     <w:multiLevelType w:val="hybridMultilevel"/>
     <w:tmpl w:val="16A65856"/>
@@ -4809,7 +5155,7 @@
       </w:rPr>
     </w:lvl>
   </w:abstractNum>
-  <w:abstractNum w:abstractNumId="13">
+  <w:abstractNum w:abstractNumId="14">
     <w:nsid w:val="458F3B24"/>
     <w:multiLevelType w:val="hybridMultilevel"/>
     <w:tmpl w:val="6134965A"/>
@@ -4922,7 +5268,7 @@
       </w:rPr>
     </w:lvl>
   </w:abstractNum>
-  <w:abstractNum w:abstractNumId="14">
+  <w:abstractNum w:abstractNumId="15">
     <w:nsid w:val="461C742B"/>
     <w:multiLevelType w:val="hybridMultilevel"/>
     <w:tmpl w:val="EA1248CC"/>
@@ -5035,7 +5381,7 @@
       </w:rPr>
     </w:lvl>
   </w:abstractNum>
-  <w:abstractNum w:abstractNumId="15">
+  <w:abstractNum w:abstractNumId="16">
     <w:nsid w:val="47F30A0C"/>
     <w:multiLevelType w:val="hybridMultilevel"/>
     <w:tmpl w:val="2368D408"/>
@@ -5148,7 +5494,7 @@
       </w:rPr>
     </w:lvl>
   </w:abstractNum>
-  <w:abstractNum w:abstractNumId="16">
+  <w:abstractNum w:abstractNumId="17">
     <w:nsid w:val="4B0E2499"/>
     <w:multiLevelType w:val="hybridMultilevel"/>
     <w:tmpl w:val="75D4B1A4"/>
@@ -5261,7 +5607,7 @@
       </w:rPr>
     </w:lvl>
   </w:abstractNum>
-  <w:abstractNum w:abstractNumId="17">
+  <w:abstractNum w:abstractNumId="18">
     <w:nsid w:val="4E0E2C71"/>
     <w:multiLevelType w:val="hybridMultilevel"/>
     <w:tmpl w:val="72465722"/>
@@ -5374,7 +5720,7 @@
       </w:rPr>
     </w:lvl>
   </w:abstractNum>
-  <w:abstractNum w:abstractNumId="18">
+  <w:abstractNum w:abstractNumId="19">
     <w:nsid w:val="5BF8786C"/>
     <w:multiLevelType w:val="hybridMultilevel"/>
     <w:tmpl w:val="3564CA38"/>
@@ -5487,7 +5833,7 @@
       </w:rPr>
     </w:lvl>
   </w:abstractNum>
-  <w:abstractNum w:abstractNumId="19">
+  <w:abstractNum w:abstractNumId="20">
     <w:nsid w:val="60277184"/>
     <w:multiLevelType w:val="hybridMultilevel"/>
     <w:tmpl w:val="5C827CA4"/>
@@ -5600,7 +5946,7 @@
       </w:rPr>
     </w:lvl>
   </w:abstractNum>
-  <w:abstractNum w:abstractNumId="20">
+  <w:abstractNum w:abstractNumId="21">
     <w:nsid w:val="64B95B3F"/>
     <w:multiLevelType w:val="hybridMultilevel"/>
     <w:tmpl w:val="A1B65AA8"/>
@@ -5713,7 +6059,7 @@
       </w:rPr>
     </w:lvl>
   </w:abstractNum>
-  <w:abstractNum w:abstractNumId="21">
+  <w:abstractNum w:abstractNumId="22">
     <w:nsid w:val="64D91D11"/>
     <w:multiLevelType w:val="multilevel"/>
     <w:tmpl w:val="A66AC456"/>
@@ -5862,7 +6208,7 @@
       </w:rPr>
     </w:lvl>
   </w:abstractNum>
-  <w:abstractNum w:abstractNumId="22">
+  <w:abstractNum w:abstractNumId="23">
     <w:nsid w:val="69E67C59"/>
     <w:multiLevelType w:val="hybridMultilevel"/>
     <w:tmpl w:val="5628BFDC"/>
@@ -5975,7 +6321,7 @@
       </w:rPr>
     </w:lvl>
   </w:abstractNum>
-  <w:abstractNum w:abstractNumId="23">
+  <w:abstractNum w:abstractNumId="24">
     <w:nsid w:val="76A016BD"/>
     <w:multiLevelType w:val="hybridMultilevel"/>
     <w:tmpl w:val="25DCE316"/>
@@ -6088,7 +6434,7 @@
       </w:rPr>
     </w:lvl>
   </w:abstractNum>
-  <w:abstractNum w:abstractNumId="24">
+  <w:abstractNum w:abstractNumId="25">
     <w:nsid w:val="7E0D1B20"/>
     <w:multiLevelType w:val="hybridMultilevel"/>
     <w:tmpl w:val="8B84E550"/>
@@ -6201,7 +6547,7 @@
       </w:rPr>
     </w:lvl>
   </w:abstractNum>
-  <w:abstractNum w:abstractNumId="25">
+  <w:abstractNum w:abstractNumId="26">
     <w:nsid w:val="7E5852D5"/>
     <w:multiLevelType w:val="hybridMultilevel"/>
     <w:tmpl w:val="F926D46A"/>
@@ -6315,16 +6661,16 @@
     </w:lvl>
   </w:abstractNum>
   <w:num w:numId="1">
-    <w:abstractNumId w:val="9"/>
+    <w:abstractNumId w:val="10"/>
   </w:num>
   <w:num w:numId="2">
-    <w:abstractNumId w:val="21"/>
+    <w:abstractNumId w:val="22"/>
   </w:num>
   <w:num w:numId="3">
-    <w:abstractNumId w:val="5"/>
+    <w:abstractNumId w:val="6"/>
   </w:num>
   <w:num w:numId="4">
-    <w:abstractNumId w:val="17"/>
+    <w:abstractNumId w:val="18"/>
   </w:num>
   <w:num w:numId="5">
     <w:abstractNumId w:val="3"/>
@@ -6333,64 +6679,67 @@
     <w:abstractNumId w:val="1"/>
   </w:num>
   <w:num w:numId="7">
-    <w:abstractNumId w:val="6"/>
+    <w:abstractNumId w:val="7"/>
   </w:num>
   <w:num w:numId="8">
-    <w:abstractNumId w:val="11"/>
+    <w:abstractNumId w:val="12"/>
   </w:num>
   <w:num w:numId="9">
-    <w:abstractNumId w:val="22"/>
+    <w:abstractNumId w:val="23"/>
   </w:num>
   <w:num w:numId="10">
-    <w:abstractNumId w:val="8"/>
+    <w:abstractNumId w:val="9"/>
   </w:num>
   <w:num w:numId="11">
     <w:abstractNumId w:val="4"/>
   </w:num>
   <w:num w:numId="12">
-    <w:abstractNumId w:val="18"/>
+    <w:abstractNumId w:val="19"/>
   </w:num>
   <w:num w:numId="13">
     <w:abstractNumId w:val="2"/>
   </w:num>
   <w:num w:numId="14">
-    <w:abstractNumId w:val="24"/>
+    <w:abstractNumId w:val="25"/>
   </w:num>
   <w:num w:numId="15">
-    <w:abstractNumId w:val="20"/>
+    <w:abstractNumId w:val="21"/>
   </w:num>
   <w:num w:numId="16">
-    <w:abstractNumId w:val="15"/>
+    <w:abstractNumId w:val="16"/>
   </w:num>
   <w:num w:numId="17">
-    <w:abstractNumId w:val="16"/>
+    <w:abstractNumId w:val="17"/>
   </w:num>
   <w:num w:numId="18">
     <w:abstractNumId w:val="0"/>
   </w:num>
   <w:num w:numId="19">
-    <w:abstractNumId w:val="7"/>
+    <w:abstractNumId w:val="8"/>
   </w:num>
   <w:num w:numId="20">
-    <w:abstractNumId w:val="19"/>
+    <w:abstractNumId w:val="20"/>
   </w:num>
   <w:num w:numId="21">
+    <w:abstractNumId w:val="14"/>
+  </w:num>
+  <w:num w:numId="22">
+    <w:abstractNumId w:val="15"/>
+  </w:num>
+  <w:num w:numId="23">
+    <w:abstractNumId w:val="24"/>
+  </w:num>
+  <w:num w:numId="24">
+    <w:abstractNumId w:val="26"/>
+  </w:num>
+  <w:num w:numId="25">
+    <w:abstractNumId w:val="11"/>
+  </w:num>
+  <w:num w:numId="26">
     <w:abstractNumId w:val="13"/>
   </w:num>
-  <w:num w:numId="22">
-    <w:abstractNumId w:val="14"/>
-  </w:num>
-  <w:num w:numId="23">
-    <w:abstractNumId w:val="23"/>
-  </w:num>
-  <w:num w:numId="24">
-    <w:abstractNumId w:val="25"/>
-  </w:num>
-  <w:num w:numId="25">
-    <w:abstractNumId w:val="10"/>
-  </w:num>
-  <w:num w:numId="26">
-    <w:abstractNumId w:val="12"/>
+  <w:num w:numId="27">
+    <w:abstractNumId w:val="5"/>
   </w:num>
 </w:numbering>
 </file>
@@ -7216,7 +7565,7 @@
 </file>
 
 <file path=customXml/itemProps1.xml><?xml version="1.0" encoding="utf-8"?>
-<ds:datastoreItem xmlns:ds="http://schemas.openxmlformats.org/officeDocument/2006/customXml" ds:itemID="{62E94702-52B5-1A43-893B-BA1F4FBAEC51}">
+<ds:datastoreItem xmlns:ds="http://schemas.openxmlformats.org/officeDocument/2006/customXml" ds:itemID="{5B4397C9-DCF9-5C48-A401-449454349D17}">
   <ds:schemaRefs>
     <ds:schemaRef ds:uri="http://schemas.openxmlformats.org/officeDocument/2006/bibliography"/>
   </ds:schemaRefs>

</xml_diff>